<commit_message>
teszt doksi én részem
</commit_message>
<xml_diff>
--- a/dokumentacio/Teszt dokumentáció.docx
+++ b/dokumentacio/Teszt dokumentáció.docx
@@ -577,6 +577,165 @@
           <w:rFonts w:ascii="Times New Roman" w:hAnsi="Times New Roman" w:cs="Times New Roman"/>
         </w:rPr>
         <w:t xml:space="preserve"> lap” és „darált marhahús” megjelenik-e. Tizedik tesztként, ha megjelenik mindkét hozzávaló, akkor törli azokat a bevásárló listából a teszt.</w:t>
+      </w:r>
+    </w:p>
+    <w:p>
+      <w:pPr>
+        <w:rPr>
+          <w:rFonts w:ascii="Times New Roman" w:hAnsi="Times New Roman" w:cs="Times New Roman"/>
+        </w:rPr>
+      </w:pPr>
+      <w:r>
+        <w:rPr>
+          <w:rFonts w:ascii="Times New Roman" w:hAnsi="Times New Roman" w:cs="Times New Roman"/>
+        </w:rPr>
+        <w:t>Balázs:</w:t>
+      </w:r>
+      <w:r>
+        <w:rPr>
+          <w:rFonts w:ascii="Times New Roman" w:hAnsi="Times New Roman" w:cs="Times New Roman"/>
+        </w:rPr>
+        <w:br/>
+        <w:t>Bejelentkezés oldal teszt</w:t>
+      </w:r>
+    </w:p>
+    <w:p>
+      <w:pPr>
+        <w:rPr>
+          <w:rFonts w:ascii="Times New Roman" w:hAnsi="Times New Roman" w:cs="Times New Roman"/>
+        </w:rPr>
+      </w:pPr>
+      <w:r>
+        <w:rPr>
+          <w:rFonts w:ascii="Times New Roman" w:hAnsi="Times New Roman" w:cs="Times New Roman"/>
+        </w:rPr>
+        <w:t xml:space="preserve">Ezen az oldalon először futtatunk egy sikeres regisztráció és ellenőrizzük, hogy minden jelzés a felhasználó számára megérkezett e. Ezen az oldalon a második teszt egy sikertelen regisztrációt </w:t>
+      </w:r>
+      <w:r>
+        <w:rPr>
+          <w:rFonts w:ascii="Times New Roman" w:hAnsi="Times New Roman" w:cs="Times New Roman"/>
+        </w:rPr>
+        <w:lastRenderedPageBreak/>
+        <w:t>szimulál ahol hiányos adatokat adunk. A teszttel vizsgáljuk, hogy megfelelően megjelent e a hibaüzenet.</w:t>
+      </w:r>
+    </w:p>
+    <w:p>
+      <w:pPr>
+        <w:rPr>
+          <w:rFonts w:ascii="Times New Roman" w:hAnsi="Times New Roman" w:cs="Times New Roman"/>
+        </w:rPr>
+      </w:pPr>
+    </w:p>
+    <w:p>
+      <w:pPr>
+        <w:rPr>
+          <w:rFonts w:ascii="Times New Roman" w:hAnsi="Times New Roman" w:cs="Times New Roman"/>
+        </w:rPr>
+      </w:pPr>
+      <w:r>
+        <w:rPr>
+          <w:rFonts w:ascii="Times New Roman" w:hAnsi="Times New Roman" w:cs="Times New Roman"/>
+        </w:rPr>
+        <w:t xml:space="preserve">Recept feltöltés oldal </w:t>
+      </w:r>
+      <w:r>
+        <w:rPr>
+          <w:rFonts w:ascii="Times New Roman" w:hAnsi="Times New Roman" w:cs="Times New Roman"/>
+        </w:rPr>
+        <w:t>teszt</w:t>
+      </w:r>
+    </w:p>
+    <w:p>
+      <w:pPr>
+        <w:rPr>
+          <w:rFonts w:ascii="Times New Roman" w:hAnsi="Times New Roman" w:cs="Times New Roman"/>
+        </w:rPr>
+      </w:pPr>
+      <w:r>
+        <w:rPr>
+          <w:rFonts w:ascii="Times New Roman" w:hAnsi="Times New Roman" w:cs="Times New Roman"/>
+        </w:rPr>
+        <w:t xml:space="preserve">Ezen az oldalon bejelentkezés után először futtatunk egy teljes és sikeres receptfeltöltését, amely után vizsgáljuk, hogy a megfelelő válasz üzenet megjelent e. A második teszt egy hiányos kitöltést </w:t>
+      </w:r>
+      <w:proofErr w:type="spellStart"/>
+      <w:r>
+        <w:rPr>
+          <w:rFonts w:ascii="Times New Roman" w:hAnsi="Times New Roman" w:cs="Times New Roman"/>
+        </w:rPr>
+        <w:t>futat</w:t>
+      </w:r>
+      <w:proofErr w:type="spellEnd"/>
+      <w:r>
+        <w:rPr>
+          <w:rFonts w:ascii="Times New Roman" w:hAnsi="Times New Roman" w:cs="Times New Roman"/>
+        </w:rPr>
+        <w:t xml:space="preserve"> ahol azt vizsgáljuk, hogy jelezte e megfelelően ezt  számunkra.</w:t>
+      </w:r>
+    </w:p>
+    <w:p>
+      <w:pPr>
+        <w:rPr>
+          <w:rFonts w:ascii="Times New Roman" w:hAnsi="Times New Roman" w:cs="Times New Roman"/>
+        </w:rPr>
+      </w:pPr>
+      <w:r>
+        <w:rPr>
+          <w:rFonts w:ascii="Times New Roman" w:hAnsi="Times New Roman" w:cs="Times New Roman"/>
+        </w:rPr>
+        <w:t xml:space="preserve">Profil oldal </w:t>
+      </w:r>
+      <w:r>
+        <w:rPr>
+          <w:rFonts w:ascii="Times New Roman" w:hAnsi="Times New Roman" w:cs="Times New Roman"/>
+        </w:rPr>
+        <w:t>teszt</w:t>
+      </w:r>
+    </w:p>
+    <w:p>
+      <w:pPr>
+        <w:rPr>
+          <w:rFonts w:ascii="Times New Roman" w:hAnsi="Times New Roman" w:cs="Times New Roman"/>
+        </w:rPr>
+      </w:pPr>
+      <w:r>
+        <w:rPr>
+          <w:rFonts w:ascii="Times New Roman" w:hAnsi="Times New Roman" w:cs="Times New Roman"/>
+        </w:rPr>
+        <w:t>Ezen az oldalon egy sikeres módosítást futtatunk ezzel is vizsgálva, hogy a rendszer megfelelően működik.</w:t>
+      </w:r>
+    </w:p>
+    <w:p>
+      <w:pPr>
+        <w:rPr>
+          <w:rFonts w:ascii="Times New Roman" w:hAnsi="Times New Roman" w:cs="Times New Roman"/>
+        </w:rPr>
+      </w:pPr>
+      <w:proofErr w:type="spellStart"/>
+      <w:r>
+        <w:rPr>
+          <w:rFonts w:ascii="Times New Roman" w:hAnsi="Times New Roman" w:cs="Times New Roman"/>
+        </w:rPr>
+        <w:t>Admin</w:t>
+      </w:r>
+      <w:proofErr w:type="spellEnd"/>
+      <w:r>
+        <w:rPr>
+          <w:rFonts w:ascii="Times New Roman" w:hAnsi="Times New Roman" w:cs="Times New Roman"/>
+        </w:rPr>
+        <w:t xml:space="preserve"> oldal teszt </w:t>
+      </w:r>
+    </w:p>
+    <w:p>
+      <w:pPr>
+        <w:rPr>
+          <w:rFonts w:ascii="Times New Roman" w:hAnsi="Times New Roman" w:cs="Times New Roman"/>
+        </w:rPr>
+      </w:pPr>
+      <w:r>
+        <w:rPr>
+          <w:rFonts w:ascii="Times New Roman" w:hAnsi="Times New Roman" w:cs="Times New Roman"/>
+        </w:rPr>
+        <w:t>Ezen az oldalon megkeressük bejelentkezés után az előbbiekben a feltöltés tesztben felöltött receptet és megnyitjuk új ablakban majd kis idő után töröljük a receptet és vizsgáljuk, hogy sikeres volt e.</w:t>
       </w:r>
       <w:bookmarkStart w:id="0" w:name="_GoBack"/>
       <w:bookmarkEnd w:id="0"/>

</xml_diff>

<commit_message>
doksi én részem kész
</commit_message>
<xml_diff>
--- a/dokumentacio/Teszt dokumentáció.docx
+++ b/dokumentacio/Teszt dokumentáció.docx
@@ -39,11 +39,15 @@
       <w:pPr>
         <w:rPr>
           <w:rFonts w:ascii="Times New Roman" w:hAnsi="Times New Roman" w:cs="Times New Roman"/>
-        </w:rPr>
-      </w:pPr>
-      <w:r>
-        <w:rPr>
-          <w:rFonts w:ascii="Times New Roman" w:hAnsi="Times New Roman" w:cs="Times New Roman"/>
+          <w:sz w:val="24"/>
+          <w:szCs w:val="24"/>
+        </w:rPr>
+      </w:pPr>
+      <w:r>
+        <w:rPr>
+          <w:rFonts w:ascii="Times New Roman" w:hAnsi="Times New Roman" w:cs="Times New Roman"/>
+          <w:sz w:val="24"/>
+          <w:szCs w:val="24"/>
         </w:rPr>
         <w:t>Főoldal teszt:</w:t>
       </w:r>
@@ -52,35 +56,47 @@
       <w:pPr>
         <w:rPr>
           <w:rFonts w:ascii="Times New Roman" w:hAnsi="Times New Roman" w:cs="Times New Roman"/>
-        </w:rPr>
-      </w:pPr>
-      <w:r>
-        <w:rPr>
-          <w:rFonts w:ascii="Times New Roman" w:hAnsi="Times New Roman" w:cs="Times New Roman"/>
+          <w:sz w:val="24"/>
+          <w:szCs w:val="24"/>
+        </w:rPr>
+      </w:pPr>
+      <w:r>
+        <w:rPr>
+          <w:rFonts w:ascii="Times New Roman" w:hAnsi="Times New Roman" w:cs="Times New Roman"/>
+          <w:sz w:val="24"/>
+          <w:szCs w:val="24"/>
         </w:rPr>
         <w:t>A főoldalnál az első teszt a bejelentkezéssel kezdődik, mert an</w:t>
       </w:r>
       <w:r>
         <w:rPr>
           <w:rFonts w:ascii="Times New Roman" w:hAnsi="Times New Roman" w:cs="Times New Roman"/>
+          <w:sz w:val="24"/>
+          <w:szCs w:val="24"/>
         </w:rPr>
         <w:t>é</w:t>
       </w:r>
       <w:r>
         <w:rPr>
           <w:rFonts w:ascii="Times New Roman" w:hAnsi="Times New Roman" w:cs="Times New Roman"/>
+          <w:sz w:val="24"/>
+          <w:szCs w:val="24"/>
         </w:rPr>
         <w:t xml:space="preserve">lkül </w:t>
       </w:r>
       <w:r>
         <w:rPr>
           <w:rFonts w:ascii="Times New Roman" w:hAnsi="Times New Roman" w:cs="Times New Roman"/>
+          <w:sz w:val="24"/>
+          <w:szCs w:val="24"/>
         </w:rPr>
         <w:t>nem lehetne belépni a weboldalba.</w:t>
       </w:r>
       <w:r>
         <w:rPr>
           <w:rFonts w:ascii="Times New Roman" w:hAnsi="Times New Roman" w:cs="Times New Roman"/>
+          <w:sz w:val="24"/>
+          <w:szCs w:val="24"/>
         </w:rPr>
         <w:t xml:space="preserve"> A főoldalon egyedül a keresés van tesztelve, mert itt ez az egyetlen főbb funkció amit hasznos letesztelni. Először a program beír egy létező receptet a keresőmezőre, majd megnyomja a „Keresés” gombot és </w:t>
       </w:r>
@@ -88,6 +104,8 @@
       <w:r>
         <w:rPr>
           <w:rFonts w:ascii="Times New Roman" w:hAnsi="Times New Roman" w:cs="Times New Roman"/>
+          <w:sz w:val="24"/>
+          <w:szCs w:val="24"/>
         </w:rPr>
         <w:t>leelenőrzi</w:t>
       </w:r>
@@ -95,6 +113,8 @@
       <w:r>
         <w:rPr>
           <w:rFonts w:ascii="Times New Roman" w:hAnsi="Times New Roman" w:cs="Times New Roman"/>
+          <w:sz w:val="24"/>
+          <w:szCs w:val="24"/>
         </w:rPr>
         <w:t>, hogy valóban ad-e találatot a létező receptre. Ezután beír egy nem létező receptet, ahol megnézi azt, hogy valóban megjelenik-e hibaüzenet erre kapcsolódóan.</w:t>
       </w:r>
@@ -103,18 +123,24 @@
       <w:pPr>
         <w:rPr>
           <w:rFonts w:ascii="Times New Roman" w:hAnsi="Times New Roman" w:cs="Times New Roman"/>
-        </w:rPr>
-      </w:pPr>
-    </w:p>
-    <w:p>
-      <w:pPr>
-        <w:rPr>
-          <w:rFonts w:ascii="Times New Roman" w:hAnsi="Times New Roman" w:cs="Times New Roman"/>
-        </w:rPr>
-      </w:pPr>
-      <w:r>
-        <w:rPr>
-          <w:rFonts w:ascii="Times New Roman" w:hAnsi="Times New Roman" w:cs="Times New Roman"/>
+          <w:sz w:val="24"/>
+          <w:szCs w:val="24"/>
+        </w:rPr>
+      </w:pPr>
+    </w:p>
+    <w:p>
+      <w:pPr>
+        <w:rPr>
+          <w:rFonts w:ascii="Times New Roman" w:hAnsi="Times New Roman" w:cs="Times New Roman"/>
+          <w:sz w:val="24"/>
+          <w:szCs w:val="24"/>
+        </w:rPr>
+      </w:pPr>
+      <w:r>
+        <w:rPr>
+          <w:rFonts w:ascii="Times New Roman" w:hAnsi="Times New Roman" w:cs="Times New Roman"/>
+          <w:sz w:val="24"/>
+          <w:szCs w:val="24"/>
         </w:rPr>
         <w:t>Receptek teszt</w:t>
       </w:r>
@@ -123,11 +149,15 @@
       <w:pPr>
         <w:rPr>
           <w:rFonts w:ascii="Times New Roman" w:hAnsi="Times New Roman" w:cs="Times New Roman"/>
-        </w:rPr>
-      </w:pPr>
-      <w:r>
-        <w:rPr>
-          <w:rFonts w:ascii="Times New Roman" w:hAnsi="Times New Roman" w:cs="Times New Roman"/>
+          <w:sz w:val="24"/>
+          <w:szCs w:val="24"/>
+        </w:rPr>
+      </w:pPr>
+      <w:r>
+        <w:rPr>
+          <w:rFonts w:ascii="Times New Roman" w:hAnsi="Times New Roman" w:cs="Times New Roman"/>
+          <w:sz w:val="24"/>
+          <w:szCs w:val="24"/>
         </w:rPr>
         <w:t xml:space="preserve">Ennél a tesztnél is először bejelentkezünk a weboldalba. Második </w:t>
       </w:r>
@@ -135,6 +165,8 @@
       <w:r>
         <w:rPr>
           <w:rFonts w:ascii="Times New Roman" w:hAnsi="Times New Roman" w:cs="Times New Roman"/>
+          <w:sz w:val="24"/>
+          <w:szCs w:val="24"/>
         </w:rPr>
         <w:t>teszként</w:t>
       </w:r>
@@ -142,6 +174,8 @@
       <w:r>
         <w:rPr>
           <w:rFonts w:ascii="Times New Roman" w:hAnsi="Times New Roman" w:cs="Times New Roman"/>
+          <w:sz w:val="24"/>
+          <w:szCs w:val="24"/>
         </w:rPr>
         <w:t xml:space="preserve"> a program elnavigál a receptek aloldalra, majd a következő tesztben a keresőmezőbe beír egy adatbázisban létező receptet és </w:t>
       </w:r>
@@ -149,6 +183,8 @@
       <w:r>
         <w:rPr>
           <w:rFonts w:ascii="Times New Roman" w:hAnsi="Times New Roman" w:cs="Times New Roman"/>
+          <w:sz w:val="24"/>
+          <w:szCs w:val="24"/>
         </w:rPr>
         <w:t>leellenőrzi</w:t>
       </w:r>
@@ -156,6 +192,8 @@
       <w:r>
         <w:rPr>
           <w:rFonts w:ascii="Times New Roman" w:hAnsi="Times New Roman" w:cs="Times New Roman"/>
+          <w:sz w:val="24"/>
+          <w:szCs w:val="24"/>
         </w:rPr>
         <w:t xml:space="preserve"> </w:t>
       </w:r>
@@ -163,6 +201,8 @@
       <w:r>
         <w:rPr>
           <w:rFonts w:ascii="Courier New" w:hAnsi="Courier New" w:cs="Courier New"/>
+          <w:sz w:val="24"/>
+          <w:szCs w:val="24"/>
         </w:rPr>
         <w:t>id</w:t>
       </w:r>
@@ -170,6 +210,8 @@
       <w:r>
         <w:rPr>
           <w:rFonts w:ascii="Times New Roman" w:hAnsi="Times New Roman" w:cs="Times New Roman"/>
+          <w:sz w:val="24"/>
+          <w:szCs w:val="24"/>
         </w:rPr>
         <w:t xml:space="preserve"> alapján, hogy erre megjeleníti-e az adott receptet ami be lett írva. A negyedik tesztben először a program lenullázza a szűrési értékeket, majd egy adott recept alapán beállítja a szűrési feltételeket, tehát állít a napszakon, az áron és a nehézségen, ezt követően a teszt rákattint a „Szűrés” gombra, majd </w:t>
       </w:r>
@@ -177,6 +219,8 @@
       <w:r>
         <w:rPr>
           <w:rFonts w:ascii="Courier New" w:hAnsi="Courier New" w:cs="Courier New"/>
+          <w:sz w:val="24"/>
+          <w:szCs w:val="24"/>
         </w:rPr>
         <w:t>class</w:t>
       </w:r>
@@ -184,6 +228,8 @@
       <w:r>
         <w:rPr>
           <w:rFonts w:ascii="Times New Roman" w:hAnsi="Times New Roman" w:cs="Times New Roman"/>
+          <w:sz w:val="24"/>
+          <w:szCs w:val="24"/>
         </w:rPr>
         <w:t xml:space="preserve"> alapján </w:t>
       </w:r>
@@ -191,6 +237,8 @@
       <w:r>
         <w:rPr>
           <w:rFonts w:ascii="Times New Roman" w:hAnsi="Times New Roman" w:cs="Times New Roman"/>
+          <w:sz w:val="24"/>
+          <w:szCs w:val="24"/>
         </w:rPr>
         <w:t>leelenőrzi</w:t>
       </w:r>
@@ -198,12 +246,16 @@
       <w:r>
         <w:rPr>
           <w:rFonts w:ascii="Times New Roman" w:hAnsi="Times New Roman" w:cs="Times New Roman"/>
+          <w:sz w:val="24"/>
+          <w:szCs w:val="24"/>
         </w:rPr>
         <w:t xml:space="preserve">, hogy megjelenített-e receptet vagy recepteket a szűrési feltételek alapján. </w:t>
       </w:r>
       <w:r>
         <w:rPr>
           <w:rFonts w:ascii="Times New Roman" w:hAnsi="Times New Roman" w:cs="Times New Roman"/>
+          <w:sz w:val="24"/>
+          <w:szCs w:val="24"/>
         </w:rPr>
         <w:t xml:space="preserve">Az ötödik tesztben végül leteszteli azt a program, ha olyan szűrési feltételeket ad meg, amelyek egyik receptnek sem felel meg, akkor az oldal ad-e arról üzenetet. Először a program beállít a keresőmezőben egy nem létező recept nevet, majd a kalória és az idő szűrőt is átállítja és ezután kattint rá a szűrés gombra a program, majd </w:t>
       </w:r>
@@ -211,6 +263,8 @@
       <w:r>
         <w:rPr>
           <w:rFonts w:ascii="Times New Roman" w:hAnsi="Times New Roman" w:cs="Times New Roman"/>
+          <w:sz w:val="24"/>
+          <w:szCs w:val="24"/>
         </w:rPr>
         <w:t>leelenőrzi</w:t>
       </w:r>
@@ -218,6 +272,8 @@
       <w:r>
         <w:rPr>
           <w:rFonts w:ascii="Times New Roman" w:hAnsi="Times New Roman" w:cs="Times New Roman"/>
+          <w:sz w:val="24"/>
+          <w:szCs w:val="24"/>
         </w:rPr>
         <w:t xml:space="preserve">, hogy megjelenik-e </w:t>
       </w:r>
@@ -225,6 +281,8 @@
       <w:r>
         <w:rPr>
           <w:rFonts w:ascii="Courier New" w:hAnsi="Courier New" w:cs="Courier New"/>
+          <w:sz w:val="24"/>
+          <w:szCs w:val="24"/>
         </w:rPr>
         <w:t>alert</w:t>
       </w:r>
@@ -232,6 +290,8 @@
       <w:r>
         <w:rPr>
           <w:rFonts w:ascii="Courier New" w:hAnsi="Courier New" w:cs="Courier New"/>
+          <w:sz w:val="24"/>
+          <w:szCs w:val="24"/>
         </w:rPr>
         <w:t xml:space="preserve"> </w:t>
       </w:r>
@@ -239,6 +299,8 @@
       <w:r>
         <w:rPr>
           <w:rFonts w:ascii="Courier New" w:hAnsi="Courier New" w:cs="Courier New"/>
+          <w:sz w:val="24"/>
+          <w:szCs w:val="24"/>
         </w:rPr>
         <w:t>class</w:t>
       </w:r>
@@ -246,6 +308,8 @@
       <w:r>
         <w:rPr>
           <w:rFonts w:ascii="Times New Roman" w:hAnsi="Times New Roman" w:cs="Times New Roman"/>
+          <w:sz w:val="24"/>
+          <w:szCs w:val="24"/>
         </w:rPr>
         <w:t>-ú elem, ami tartalmazza a „Nincs találat!” szöveget.</w:t>
       </w:r>
@@ -254,18 +318,24 @@
       <w:pPr>
         <w:rPr>
           <w:rFonts w:ascii="Times New Roman" w:hAnsi="Times New Roman" w:cs="Times New Roman"/>
-        </w:rPr>
-      </w:pPr>
-    </w:p>
-    <w:p>
-      <w:pPr>
-        <w:rPr>
-          <w:rFonts w:ascii="Times New Roman" w:hAnsi="Times New Roman" w:cs="Times New Roman"/>
-        </w:rPr>
-      </w:pPr>
-      <w:r>
-        <w:rPr>
-          <w:rFonts w:ascii="Times New Roman" w:hAnsi="Times New Roman" w:cs="Times New Roman"/>
+          <w:sz w:val="24"/>
+          <w:szCs w:val="24"/>
+        </w:rPr>
+      </w:pPr>
+    </w:p>
+    <w:p>
+      <w:pPr>
+        <w:rPr>
+          <w:rFonts w:ascii="Times New Roman" w:hAnsi="Times New Roman" w:cs="Times New Roman"/>
+          <w:sz w:val="24"/>
+          <w:szCs w:val="24"/>
+        </w:rPr>
+      </w:pPr>
+      <w:r>
+        <w:rPr>
+          <w:rFonts w:ascii="Times New Roman" w:hAnsi="Times New Roman" w:cs="Times New Roman"/>
+          <w:sz w:val="24"/>
+          <w:szCs w:val="24"/>
         </w:rPr>
         <w:t>Részletes receptek oldal teszt</w:t>
       </w:r>
@@ -274,11 +344,15 @@
       <w:pPr>
         <w:rPr>
           <w:rFonts w:ascii="Times New Roman" w:hAnsi="Times New Roman" w:cs="Times New Roman"/>
-        </w:rPr>
-      </w:pPr>
-      <w:r>
-        <w:rPr>
-          <w:rFonts w:ascii="Times New Roman" w:hAnsi="Times New Roman" w:cs="Times New Roman"/>
+          <w:sz w:val="24"/>
+          <w:szCs w:val="24"/>
+        </w:rPr>
+      </w:pPr>
+      <w:r>
+        <w:rPr>
+          <w:rFonts w:ascii="Times New Roman" w:hAnsi="Times New Roman" w:cs="Times New Roman"/>
+          <w:sz w:val="24"/>
+          <w:szCs w:val="24"/>
         </w:rPr>
         <w:t xml:space="preserve">Első tesztként itt is bejelentkezik a weboldalba a program, majd második tesztként rámegy a </w:t>
       </w:r>
@@ -286,6 +360,8 @@
       <w:r>
         <w:rPr>
           <w:rFonts w:ascii="Times New Roman" w:hAnsi="Times New Roman" w:cs="Times New Roman"/>
+          <w:sz w:val="24"/>
+          <w:szCs w:val="24"/>
         </w:rPr>
         <w:t>Burrito</w:t>
       </w:r>
@@ -293,12 +369,16 @@
       <w:r>
         <w:rPr>
           <w:rFonts w:ascii="Times New Roman" w:hAnsi="Times New Roman" w:cs="Times New Roman"/>
+          <w:sz w:val="24"/>
+          <w:szCs w:val="24"/>
         </w:rPr>
         <w:t xml:space="preserve"> kártyán lévő „Részletek” gombra a teszt és az aloldalon növeli az adagot, a </w:t>
       </w:r>
       <w:r>
         <w:rPr>
           <w:rFonts w:ascii="Times New Roman" w:hAnsi="Times New Roman" w:cs="Times New Roman"/>
+          <w:sz w:val="24"/>
+          <w:szCs w:val="24"/>
         </w:rPr>
         <w:t>„</w:t>
       </w:r>
@@ -306,6 +386,8 @@
       <w:r>
         <w:rPr>
           <w:rFonts w:ascii="Times New Roman" w:hAnsi="Times New Roman" w:cs="Times New Roman"/>
+          <w:sz w:val="24"/>
+          <w:szCs w:val="24"/>
         </w:rPr>
         <w:t>tortilla</w:t>
       </w:r>
@@ -313,54 +395,72 @@
       <w:r>
         <w:rPr>
           <w:rFonts w:ascii="Times New Roman" w:hAnsi="Times New Roman" w:cs="Times New Roman"/>
+          <w:sz w:val="24"/>
+          <w:szCs w:val="24"/>
         </w:rPr>
         <w:t xml:space="preserve"> lapot</w:t>
       </w:r>
       <w:r>
         <w:rPr>
           <w:rFonts w:ascii="Times New Roman" w:hAnsi="Times New Roman" w:cs="Times New Roman"/>
+          <w:sz w:val="24"/>
+          <w:szCs w:val="24"/>
         </w:rPr>
         <w:t>”</w:t>
       </w:r>
       <w:r>
         <w:rPr>
           <w:rFonts w:ascii="Times New Roman" w:hAnsi="Times New Roman" w:cs="Times New Roman"/>
+          <w:sz w:val="24"/>
+          <w:szCs w:val="24"/>
         </w:rPr>
         <w:t xml:space="preserve"> és a </w:t>
       </w:r>
       <w:r>
         <w:rPr>
           <w:rFonts w:ascii="Times New Roman" w:hAnsi="Times New Roman" w:cs="Times New Roman"/>
+          <w:sz w:val="24"/>
+          <w:szCs w:val="24"/>
         </w:rPr>
         <w:t>„</w:t>
       </w:r>
       <w:r>
         <w:rPr>
           <w:rFonts w:ascii="Times New Roman" w:hAnsi="Times New Roman" w:cs="Times New Roman"/>
+          <w:sz w:val="24"/>
+          <w:szCs w:val="24"/>
         </w:rPr>
         <w:t>darált</w:t>
       </w:r>
       <w:r>
         <w:rPr>
           <w:rFonts w:ascii="Times New Roman" w:hAnsi="Times New Roman" w:cs="Times New Roman"/>
+          <w:sz w:val="24"/>
+          <w:szCs w:val="24"/>
         </w:rPr>
         <w:t xml:space="preserve"> marha</w:t>
       </w:r>
       <w:r>
         <w:rPr>
           <w:rFonts w:ascii="Times New Roman" w:hAnsi="Times New Roman" w:cs="Times New Roman"/>
+          <w:sz w:val="24"/>
+          <w:szCs w:val="24"/>
         </w:rPr>
         <w:t>hús</w:t>
       </w:r>
       <w:r>
         <w:rPr>
           <w:rFonts w:ascii="Times New Roman" w:hAnsi="Times New Roman" w:cs="Times New Roman"/>
+          <w:sz w:val="24"/>
+          <w:szCs w:val="24"/>
         </w:rPr>
         <w:t>t”</w:t>
       </w:r>
       <w:r>
         <w:rPr>
           <w:rFonts w:ascii="Times New Roman" w:hAnsi="Times New Roman" w:cs="Times New Roman"/>
+          <w:sz w:val="24"/>
+          <w:szCs w:val="24"/>
         </w:rPr>
         <w:t xml:space="preserve"> berakja a bevásárló listába, majd a receptet hozzáadja a kedvenc receptek közé. Az összes elemet </w:t>
       </w:r>
@@ -368,6 +468,8 @@
       <w:r>
         <w:rPr>
           <w:rFonts w:ascii="Courier New" w:hAnsi="Courier New" w:cs="Courier New"/>
+          <w:sz w:val="24"/>
+          <w:szCs w:val="24"/>
         </w:rPr>
         <w:t>id</w:t>
       </w:r>
@@ -375,6 +477,8 @@
       <w:r>
         <w:rPr>
           <w:rFonts w:ascii="Times New Roman" w:hAnsi="Times New Roman" w:cs="Times New Roman"/>
+          <w:sz w:val="24"/>
+          <w:szCs w:val="24"/>
         </w:rPr>
         <w:t xml:space="preserve"> alapján kéri le. Harmadik tesztként </w:t>
       </w:r>
@@ -382,6 +486,8 @@
       <w:r>
         <w:rPr>
           <w:rFonts w:ascii="Times New Roman" w:hAnsi="Times New Roman" w:cs="Times New Roman"/>
+          <w:sz w:val="24"/>
+          <w:szCs w:val="24"/>
         </w:rPr>
         <w:t>leellenőrzi</w:t>
       </w:r>
@@ -389,6 +495,8 @@
       <w:r>
         <w:rPr>
           <w:rFonts w:ascii="Times New Roman" w:hAnsi="Times New Roman" w:cs="Times New Roman"/>
+          <w:sz w:val="24"/>
+          <w:szCs w:val="24"/>
         </w:rPr>
         <w:t xml:space="preserve"> a program, hogy az oldalon megjelenik-e a receptnek a képe </w:t>
       </w:r>
@@ -396,6 +504,8 @@
       <w:r>
         <w:rPr>
           <w:rFonts w:ascii="Courier New" w:hAnsi="Courier New" w:cs="Courier New"/>
+          <w:sz w:val="24"/>
+          <w:szCs w:val="24"/>
         </w:rPr>
         <w:t>id</w:t>
       </w:r>
@@ -403,18 +513,24 @@
       <w:r>
         <w:rPr>
           <w:rFonts w:ascii="Times New Roman" w:hAnsi="Times New Roman" w:cs="Times New Roman"/>
+          <w:sz w:val="24"/>
+          <w:szCs w:val="24"/>
         </w:rPr>
         <w:t xml:space="preserve"> alapján. Negyedik tesztként legörget a hozzászólás szekcióhoz, majd a szöveges </w:t>
       </w:r>
       <w:r>
         <w:rPr>
           <w:rFonts w:ascii="Courier New" w:hAnsi="Courier New" w:cs="Courier New"/>
+          <w:sz w:val="24"/>
+          <w:szCs w:val="24"/>
         </w:rPr>
         <w:t xml:space="preserve">input </w:t>
       </w:r>
       <w:r>
         <w:rPr>
           <w:rFonts w:ascii="Times New Roman" w:hAnsi="Times New Roman" w:cs="Times New Roman"/>
+          <w:sz w:val="24"/>
+          <w:szCs w:val="24"/>
         </w:rPr>
         <w:t xml:space="preserve">mezőbe ír egy hozzászólást, amit el is küld az adatbázisnak, majd a hozzászólásoknál meg is jelenik a megjegyzés. Ötödikként odagörget a recept leírás részhez, majd </w:t>
       </w:r>
@@ -422,6 +538,8 @@
       <w:r>
         <w:rPr>
           <w:rFonts w:ascii="Courier New" w:hAnsi="Courier New" w:cs="Courier New"/>
+          <w:sz w:val="24"/>
+          <w:szCs w:val="24"/>
         </w:rPr>
         <w:t>id</w:t>
       </w:r>
@@ -429,6 +547,8 @@
       <w:r>
         <w:rPr>
           <w:rFonts w:ascii="Times New Roman" w:hAnsi="Times New Roman" w:cs="Times New Roman"/>
+          <w:sz w:val="24"/>
+          <w:szCs w:val="24"/>
         </w:rPr>
         <w:t xml:space="preserve"> alapján </w:t>
       </w:r>
@@ -436,6 +556,8 @@
       <w:r>
         <w:rPr>
           <w:rFonts w:ascii="Times New Roman" w:hAnsi="Times New Roman" w:cs="Times New Roman"/>
+          <w:sz w:val="24"/>
+          <w:szCs w:val="24"/>
         </w:rPr>
         <w:t>leellenőrzi</w:t>
       </w:r>
@@ -443,6 +565,8 @@
       <w:r>
         <w:rPr>
           <w:rFonts w:ascii="Times New Roman" w:hAnsi="Times New Roman" w:cs="Times New Roman"/>
+          <w:sz w:val="24"/>
+          <w:szCs w:val="24"/>
         </w:rPr>
         <w:t xml:space="preserve">, hogy megjelenik-e a leírás. Hatodik tesztként megkeresi a </w:t>
       </w:r>
@@ -450,6 +574,8 @@
       <w:r>
         <w:rPr>
           <w:rFonts w:ascii="Courier New" w:hAnsi="Courier New" w:cs="Courier New"/>
+          <w:sz w:val="24"/>
+          <w:szCs w:val="24"/>
         </w:rPr>
         <w:t>navbar</w:t>
       </w:r>
@@ -457,6 +583,8 @@
       <w:r>
         <w:rPr>
           <w:rFonts w:ascii="Times New Roman" w:hAnsi="Times New Roman" w:cs="Times New Roman"/>
+          <w:sz w:val="24"/>
+          <w:szCs w:val="24"/>
         </w:rPr>
         <w:t xml:space="preserve">-ban </w:t>
       </w:r>
@@ -464,6 +592,8 @@
       <w:r>
         <w:rPr>
           <w:rFonts w:ascii="Courier New" w:hAnsi="Courier New" w:cs="Courier New"/>
+          <w:sz w:val="24"/>
+          <w:szCs w:val="24"/>
         </w:rPr>
         <w:t>id</w:t>
       </w:r>
@@ -471,12 +601,16 @@
       <w:r>
         <w:rPr>
           <w:rFonts w:ascii="Times New Roman" w:hAnsi="Times New Roman" w:cs="Times New Roman"/>
+          <w:sz w:val="24"/>
+          <w:szCs w:val="24"/>
         </w:rPr>
         <w:t xml:space="preserve"> alapján a „Kedvencek” elemet, majd felgörget oda és rákattint arra </w:t>
       </w:r>
       <w:r>
         <w:rPr>
           <w:rFonts w:ascii="Times New Roman" w:hAnsi="Times New Roman" w:cs="Times New Roman"/>
+          <w:sz w:val="24"/>
+          <w:szCs w:val="24"/>
         </w:rPr>
         <w:t xml:space="preserve">a menüpontra. Hetedikként </w:t>
       </w:r>
@@ -484,6 +618,8 @@
       <w:r>
         <w:rPr>
           <w:rFonts w:ascii="Times New Roman" w:hAnsi="Times New Roman" w:cs="Times New Roman"/>
+          <w:sz w:val="24"/>
+          <w:szCs w:val="24"/>
         </w:rPr>
         <w:t>leellenőrzi</w:t>
       </w:r>
@@ -491,6 +627,8 @@
       <w:r>
         <w:rPr>
           <w:rFonts w:ascii="Times New Roman" w:hAnsi="Times New Roman" w:cs="Times New Roman"/>
+          <w:sz w:val="24"/>
+          <w:szCs w:val="24"/>
         </w:rPr>
         <w:t xml:space="preserve"> </w:t>
       </w:r>
@@ -498,6 +636,8 @@
       <w:r>
         <w:rPr>
           <w:rFonts w:ascii="Courier New" w:hAnsi="Courier New" w:cs="Courier New"/>
+          <w:sz w:val="24"/>
+          <w:szCs w:val="24"/>
         </w:rPr>
         <w:t>id</w:t>
       </w:r>
@@ -505,6 +645,8 @@
       <w:r>
         <w:rPr>
           <w:rFonts w:ascii="Times New Roman" w:hAnsi="Times New Roman" w:cs="Times New Roman"/>
+          <w:sz w:val="24"/>
+          <w:szCs w:val="24"/>
         </w:rPr>
         <w:t xml:space="preserve"> alapján, hogy az imént hozzáadott </w:t>
       </w:r>
@@ -512,6 +654,8 @@
       <w:r>
         <w:rPr>
           <w:rFonts w:ascii="Times New Roman" w:hAnsi="Times New Roman" w:cs="Times New Roman"/>
+          <w:sz w:val="24"/>
+          <w:szCs w:val="24"/>
         </w:rPr>
         <w:t>Burrito</w:t>
       </w:r>
@@ -519,6 +663,8 @@
       <w:r>
         <w:rPr>
           <w:rFonts w:ascii="Times New Roman" w:hAnsi="Times New Roman" w:cs="Times New Roman"/>
+          <w:sz w:val="24"/>
+          <w:szCs w:val="24"/>
         </w:rPr>
         <w:t xml:space="preserve"> recept megjelenik-e  a kedvenc receptek résznél. Ha megjelenik, akkor </w:t>
       </w:r>
@@ -526,6 +672,8 @@
       <w:r>
         <w:rPr>
           <w:rFonts w:ascii="Courier New" w:hAnsi="Courier New" w:cs="Courier New"/>
+          <w:sz w:val="24"/>
+          <w:szCs w:val="24"/>
         </w:rPr>
         <w:t>id</w:t>
       </w:r>
@@ -533,6 +681,8 @@
       <w:r>
         <w:rPr>
           <w:rFonts w:ascii="Times New Roman" w:hAnsi="Times New Roman" w:cs="Times New Roman"/>
+          <w:sz w:val="24"/>
+          <w:szCs w:val="24"/>
         </w:rPr>
         <w:t xml:space="preserve"> alapján a teszt rákeres a </w:t>
       </w:r>
@@ -540,6 +690,8 @@
       <w:r>
         <w:rPr>
           <w:rFonts w:ascii="Times New Roman" w:hAnsi="Times New Roman" w:cs="Times New Roman"/>
+          <w:sz w:val="24"/>
+          <w:szCs w:val="24"/>
         </w:rPr>
         <w:t>Burrito</w:t>
       </w:r>
@@ -547,6 +699,8 @@
       <w:r>
         <w:rPr>
           <w:rFonts w:ascii="Times New Roman" w:hAnsi="Times New Roman" w:cs="Times New Roman"/>
+          <w:sz w:val="24"/>
+          <w:szCs w:val="24"/>
         </w:rPr>
         <w:t xml:space="preserve"> kártyáján lévő gombra, majd kitörli azt. Kilencedi tesztként megnézi, hogy az előbb </w:t>
       </w:r>
@@ -554,6 +708,8 @@
       <w:r>
         <w:rPr>
           <w:rFonts w:ascii="Times New Roman" w:hAnsi="Times New Roman" w:cs="Times New Roman"/>
+          <w:sz w:val="24"/>
+          <w:szCs w:val="24"/>
         </w:rPr>
         <w:t>bevásálólistához</w:t>
       </w:r>
@@ -561,6 +717,8 @@
       <w:r>
         <w:rPr>
           <w:rFonts w:ascii="Times New Roman" w:hAnsi="Times New Roman" w:cs="Times New Roman"/>
+          <w:sz w:val="24"/>
+          <w:szCs w:val="24"/>
         </w:rPr>
         <w:t xml:space="preserve"> adott „</w:t>
       </w:r>
@@ -568,6 +726,8 @@
       <w:r>
         <w:rPr>
           <w:rFonts w:ascii="Times New Roman" w:hAnsi="Times New Roman" w:cs="Times New Roman"/>
+          <w:sz w:val="24"/>
+          <w:szCs w:val="24"/>
         </w:rPr>
         <w:t>tortilla</w:t>
       </w:r>
@@ -575,170 +735,275 @@
       <w:r>
         <w:rPr>
           <w:rFonts w:ascii="Times New Roman" w:hAnsi="Times New Roman" w:cs="Times New Roman"/>
-        </w:rPr>
-        <w:t xml:space="preserve"> lap” és „darált marhahús” megjelenik-e. Tizedik tesztként, ha megjelenik mindkét hozzávaló, akkor törli azokat a bevásárló listából a teszt.</w:t>
-      </w:r>
-    </w:p>
-    <w:p>
-      <w:pPr>
-        <w:rPr>
-          <w:rFonts w:ascii="Times New Roman" w:hAnsi="Times New Roman" w:cs="Times New Roman"/>
-        </w:rPr>
-      </w:pPr>
-      <w:r>
-        <w:rPr>
-          <w:rFonts w:ascii="Times New Roman" w:hAnsi="Times New Roman" w:cs="Times New Roman"/>
-        </w:rPr>
-        <w:t>Balázs:</w:t>
-      </w:r>
-      <w:r>
-        <w:rPr>
-          <w:rFonts w:ascii="Times New Roman" w:hAnsi="Times New Roman" w:cs="Times New Roman"/>
-        </w:rPr>
-        <w:br/>
-        <w:t>Bejelentkezés oldal teszt</w:t>
-      </w:r>
-    </w:p>
-    <w:p>
-      <w:pPr>
-        <w:rPr>
-          <w:rFonts w:ascii="Times New Roman" w:hAnsi="Times New Roman" w:cs="Times New Roman"/>
-        </w:rPr>
-      </w:pPr>
-      <w:r>
-        <w:rPr>
-          <w:rFonts w:ascii="Times New Roman" w:hAnsi="Times New Roman" w:cs="Times New Roman"/>
-        </w:rPr>
-        <w:t xml:space="preserve">Ezen az oldalon először futtatunk egy sikeres regisztráció és ellenőrizzük, hogy minden jelzés a felhasználó számára megérkezett e. Ezen az oldalon a második teszt egy sikertelen regisztrációt </w:t>
-      </w:r>
-      <w:r>
-        <w:rPr>
-          <w:rFonts w:ascii="Times New Roman" w:hAnsi="Times New Roman" w:cs="Times New Roman"/>
+          <w:sz w:val="24"/>
+          <w:szCs w:val="24"/>
+        </w:rPr>
+        <w:t xml:space="preserve"> lap” és „darált marhahús” </w:t>
+      </w:r>
+      <w:r>
+        <w:rPr>
+          <w:rFonts w:ascii="Times New Roman" w:hAnsi="Times New Roman" w:cs="Times New Roman"/>
+          <w:sz w:val="24"/>
+          <w:szCs w:val="24"/>
         </w:rPr>
         <w:lastRenderedPageBreak/>
-        <w:t>szimulál ahol hiányos adatokat adunk. A teszttel vizsgáljuk, hogy megfelelően megjelent e a hibaüzenet.</w:t>
-      </w:r>
-    </w:p>
-    <w:p>
-      <w:pPr>
-        <w:rPr>
-          <w:rFonts w:ascii="Times New Roman" w:hAnsi="Times New Roman" w:cs="Times New Roman"/>
-        </w:rPr>
-      </w:pPr>
-    </w:p>
-    <w:p>
-      <w:pPr>
-        <w:rPr>
-          <w:rFonts w:ascii="Times New Roman" w:hAnsi="Times New Roman" w:cs="Times New Roman"/>
-        </w:rPr>
-      </w:pPr>
-      <w:r>
-        <w:rPr>
-          <w:rFonts w:ascii="Times New Roman" w:hAnsi="Times New Roman" w:cs="Times New Roman"/>
-        </w:rPr>
-        <w:t xml:space="preserve">Recept feltöltés oldal </w:t>
-      </w:r>
-      <w:r>
-        <w:rPr>
-          <w:rFonts w:ascii="Times New Roman" w:hAnsi="Times New Roman" w:cs="Times New Roman"/>
-        </w:rPr>
-        <w:t>teszt</w:t>
-      </w:r>
-    </w:p>
-    <w:p>
-      <w:pPr>
-        <w:rPr>
-          <w:rFonts w:ascii="Times New Roman" w:hAnsi="Times New Roman" w:cs="Times New Roman"/>
-        </w:rPr>
-      </w:pPr>
-      <w:r>
-        <w:rPr>
-          <w:rFonts w:ascii="Times New Roman" w:hAnsi="Times New Roman" w:cs="Times New Roman"/>
-        </w:rPr>
-        <w:t xml:space="preserve">Ezen az oldalon bejelentkezés után először futtatunk egy teljes és sikeres receptfeltöltését, amely után vizsgáljuk, hogy a megfelelő válasz üzenet megjelent e. A második teszt egy hiányos kitöltést </w:t>
-      </w:r>
-      <w:proofErr w:type="spellStart"/>
-      <w:r>
-        <w:rPr>
-          <w:rFonts w:ascii="Times New Roman" w:hAnsi="Times New Roman" w:cs="Times New Roman"/>
-        </w:rPr>
-        <w:t>futat</w:t>
-      </w:r>
-      <w:proofErr w:type="spellEnd"/>
-      <w:r>
-        <w:rPr>
-          <w:rFonts w:ascii="Times New Roman" w:hAnsi="Times New Roman" w:cs="Times New Roman"/>
-        </w:rPr>
-        <w:t xml:space="preserve"> ahol azt vizsgáljuk, hogy jelezte e megfelelően ezt  számunkra.</w:t>
-      </w:r>
-    </w:p>
-    <w:p>
-      <w:pPr>
-        <w:rPr>
-          <w:rFonts w:ascii="Times New Roman" w:hAnsi="Times New Roman" w:cs="Times New Roman"/>
-        </w:rPr>
-      </w:pPr>
-      <w:r>
-        <w:rPr>
-          <w:rFonts w:ascii="Times New Roman" w:hAnsi="Times New Roman" w:cs="Times New Roman"/>
-        </w:rPr>
-        <w:t xml:space="preserve">Profil oldal </w:t>
-      </w:r>
-      <w:r>
-        <w:rPr>
-          <w:rFonts w:ascii="Times New Roman" w:hAnsi="Times New Roman" w:cs="Times New Roman"/>
-        </w:rPr>
-        <w:t>teszt</w:t>
-      </w:r>
-    </w:p>
-    <w:p>
-      <w:pPr>
-        <w:rPr>
-          <w:rFonts w:ascii="Times New Roman" w:hAnsi="Times New Roman" w:cs="Times New Roman"/>
-        </w:rPr>
-      </w:pPr>
-      <w:r>
-        <w:rPr>
-          <w:rFonts w:ascii="Times New Roman" w:hAnsi="Times New Roman" w:cs="Times New Roman"/>
-        </w:rPr>
-        <w:t>Ezen az oldalon egy sikeres módosítást futtatunk ezzel is vizsgálva, hogy a rendszer megfelelően működik.</w:t>
-      </w:r>
-    </w:p>
-    <w:p>
-      <w:pPr>
-        <w:rPr>
-          <w:rFonts w:ascii="Times New Roman" w:hAnsi="Times New Roman" w:cs="Times New Roman"/>
-        </w:rPr>
-      </w:pPr>
-      <w:proofErr w:type="spellStart"/>
-      <w:r>
-        <w:rPr>
-          <w:rFonts w:ascii="Times New Roman" w:hAnsi="Times New Roman" w:cs="Times New Roman"/>
-        </w:rPr>
-        <w:t>Admin</w:t>
-      </w:r>
-      <w:proofErr w:type="spellEnd"/>
-      <w:r>
-        <w:rPr>
-          <w:rFonts w:ascii="Times New Roman" w:hAnsi="Times New Roman" w:cs="Times New Roman"/>
-        </w:rPr>
-        <w:t xml:space="preserve"> oldal teszt </w:t>
-      </w:r>
-    </w:p>
-    <w:p>
-      <w:pPr>
-        <w:rPr>
-          <w:rFonts w:ascii="Times New Roman" w:hAnsi="Times New Roman" w:cs="Times New Roman"/>
-        </w:rPr>
-      </w:pPr>
-      <w:r>
-        <w:rPr>
-          <w:rFonts w:ascii="Times New Roman" w:hAnsi="Times New Roman" w:cs="Times New Roman"/>
-        </w:rPr>
-        <w:t>Ezen az oldalon megkeressük bejelentkezés után az előbbiekben a feltöltés tesztben felöltött receptet és megnyitjuk új ablakban majd kis idő után töröljük a receptet és vizsgáljuk, hogy sikeres volt e.</w:t>
-      </w:r>
+        <w:t>megjelenik-e. Tizedik tesztként, ha megjelenik mindkét hozzávaló, akkor törli azokat a bevásárló listából a teszt.</w:t>
+      </w:r>
+    </w:p>
+    <w:p>
+      <w:pPr>
+        <w:rPr>
+          <w:rFonts w:ascii="Times New Roman" w:hAnsi="Times New Roman" w:cs="Times New Roman"/>
+          <w:b/>
+          <w:sz w:val="24"/>
+          <w:szCs w:val="24"/>
+        </w:rPr>
+      </w:pPr>
       <w:bookmarkStart w:id="0" w:name="_GoBack"/>
       <w:bookmarkEnd w:id="0"/>
+      <w:r>
+        <w:rPr>
+          <w:rFonts w:ascii="Times New Roman" w:hAnsi="Times New Roman" w:cs="Times New Roman"/>
+          <w:b/>
+          <w:sz w:val="24"/>
+          <w:szCs w:val="24"/>
+        </w:rPr>
+        <w:br w:type="page"/>
+      </w:r>
+    </w:p>
+    <w:p>
+      <w:pPr>
+        <w:jc w:val="center"/>
+        <w:rPr>
+          <w:rFonts w:ascii="Times New Roman" w:hAnsi="Times New Roman" w:cs="Times New Roman"/>
+          <w:b/>
+          <w:sz w:val="28"/>
+        </w:rPr>
+      </w:pPr>
+      <w:r>
+        <w:rPr>
+          <w:rFonts w:ascii="Times New Roman" w:hAnsi="Times New Roman" w:cs="Times New Roman"/>
+          <w:b/>
+          <w:sz w:val="28"/>
+        </w:rPr>
+        <w:lastRenderedPageBreak/>
+        <w:t xml:space="preserve">Tóth </w:t>
+      </w:r>
+      <w:r>
+        <w:rPr>
+          <w:rFonts w:ascii="Times New Roman" w:hAnsi="Times New Roman" w:cs="Times New Roman"/>
+          <w:b/>
+          <w:sz w:val="28"/>
+        </w:rPr>
+        <w:t>Balázs</w:t>
+      </w:r>
+      <w:r>
+        <w:rPr>
+          <w:rFonts w:ascii="Times New Roman" w:hAnsi="Times New Roman" w:cs="Times New Roman"/>
+          <w:b/>
+          <w:sz w:val="28"/>
+        </w:rPr>
+        <w:t xml:space="preserve"> része</w:t>
+      </w:r>
+      <w:r>
+        <w:rPr>
+          <w:rFonts w:ascii="Times New Roman" w:hAnsi="Times New Roman" w:cs="Times New Roman"/>
+          <w:b/>
+          <w:sz w:val="28"/>
+        </w:rPr>
+        <w:t>:</w:t>
+      </w:r>
+    </w:p>
+    <w:p>
+      <w:pPr>
+        <w:rPr>
+          <w:rFonts w:ascii="Times New Roman" w:hAnsi="Times New Roman" w:cs="Times New Roman"/>
+          <w:sz w:val="24"/>
+          <w:szCs w:val="24"/>
+        </w:rPr>
+      </w:pPr>
+      <w:r>
+        <w:rPr>
+          <w:rFonts w:ascii="Times New Roman" w:hAnsi="Times New Roman" w:cs="Times New Roman"/>
+          <w:sz w:val="24"/>
+          <w:szCs w:val="24"/>
+        </w:rPr>
+        <w:t>Bejelentkezés oldal teszt</w:t>
+      </w:r>
+    </w:p>
+    <w:p>
+      <w:pPr>
+        <w:rPr>
+          <w:rFonts w:ascii="Times New Roman" w:hAnsi="Times New Roman" w:cs="Times New Roman"/>
+          <w:sz w:val="24"/>
+          <w:szCs w:val="24"/>
+        </w:rPr>
+      </w:pPr>
+      <w:r>
+        <w:rPr>
+          <w:rFonts w:ascii="Times New Roman" w:hAnsi="Times New Roman" w:cs="Times New Roman"/>
+          <w:sz w:val="24"/>
+          <w:szCs w:val="24"/>
+        </w:rPr>
+        <w:t>Ezen az oldalon először futtatunk egy sikeres regisztráció és ellenőrizzük, hogy minden jelzés a felhasználó számára megérkezett e. Ezen az oldalon a második teszt egy sikertelen regisztrációt szimulál ahol hiányos adatokat adunk. A teszttel vizsgáljuk, hogy megfelelően megjelent e a hibaüzenet.</w:t>
+      </w:r>
+    </w:p>
+    <w:p>
+      <w:pPr>
+        <w:rPr>
+          <w:rFonts w:ascii="Times New Roman" w:hAnsi="Times New Roman" w:cs="Times New Roman"/>
+          <w:sz w:val="24"/>
+          <w:szCs w:val="24"/>
+        </w:rPr>
+      </w:pPr>
+    </w:p>
+    <w:p>
+      <w:pPr>
+        <w:rPr>
+          <w:rFonts w:ascii="Times New Roman" w:hAnsi="Times New Roman" w:cs="Times New Roman"/>
+          <w:sz w:val="24"/>
+          <w:szCs w:val="24"/>
+        </w:rPr>
+      </w:pPr>
+      <w:r>
+        <w:rPr>
+          <w:rFonts w:ascii="Times New Roman" w:hAnsi="Times New Roman" w:cs="Times New Roman"/>
+          <w:sz w:val="24"/>
+          <w:szCs w:val="24"/>
+        </w:rPr>
+        <w:t>Recept feltöltés oldal teszt</w:t>
+      </w:r>
+    </w:p>
+    <w:p>
+      <w:pPr>
+        <w:rPr>
+          <w:rFonts w:ascii="Times New Roman" w:hAnsi="Times New Roman" w:cs="Times New Roman"/>
+          <w:sz w:val="24"/>
+          <w:szCs w:val="24"/>
+        </w:rPr>
+      </w:pPr>
+      <w:r>
+        <w:rPr>
+          <w:rFonts w:ascii="Times New Roman" w:hAnsi="Times New Roman" w:cs="Times New Roman"/>
+          <w:sz w:val="24"/>
+          <w:szCs w:val="24"/>
+        </w:rPr>
+        <w:t xml:space="preserve">Ezen az oldalon bejelentkezés után először futtatunk egy teljes és sikeres receptfeltöltését, amely után vizsgáljuk, hogy a megfelelő válasz üzenet megjelent e. A második teszt egy hiányos kitöltést </w:t>
+      </w:r>
+      <w:proofErr w:type="spellStart"/>
+      <w:r>
+        <w:rPr>
+          <w:rFonts w:ascii="Times New Roman" w:hAnsi="Times New Roman" w:cs="Times New Roman"/>
+          <w:sz w:val="24"/>
+          <w:szCs w:val="24"/>
+        </w:rPr>
+        <w:t>futat</w:t>
+      </w:r>
+      <w:proofErr w:type="spellEnd"/>
+      <w:r>
+        <w:rPr>
+          <w:rFonts w:ascii="Times New Roman" w:hAnsi="Times New Roman" w:cs="Times New Roman"/>
+          <w:sz w:val="24"/>
+          <w:szCs w:val="24"/>
+        </w:rPr>
+        <w:t xml:space="preserve"> ahol azt vizsgáljuk, hogy jelezte e megfelelően ezt  számunkra.</w:t>
+      </w:r>
+    </w:p>
+    <w:p>
+      <w:pPr>
+        <w:rPr>
+          <w:rFonts w:ascii="Times New Roman" w:hAnsi="Times New Roman" w:cs="Times New Roman"/>
+          <w:sz w:val="24"/>
+          <w:szCs w:val="24"/>
+        </w:rPr>
+      </w:pPr>
+    </w:p>
+    <w:p>
+      <w:pPr>
+        <w:rPr>
+          <w:rFonts w:ascii="Times New Roman" w:hAnsi="Times New Roman" w:cs="Times New Roman"/>
+          <w:sz w:val="24"/>
+          <w:szCs w:val="24"/>
+        </w:rPr>
+      </w:pPr>
+      <w:r>
+        <w:rPr>
+          <w:rFonts w:ascii="Times New Roman" w:hAnsi="Times New Roman" w:cs="Times New Roman"/>
+          <w:sz w:val="24"/>
+          <w:szCs w:val="24"/>
+        </w:rPr>
+        <w:t>Profil oldal teszt</w:t>
+      </w:r>
+    </w:p>
+    <w:p>
+      <w:pPr>
+        <w:rPr>
+          <w:rFonts w:ascii="Times New Roman" w:hAnsi="Times New Roman" w:cs="Times New Roman"/>
+          <w:sz w:val="24"/>
+          <w:szCs w:val="24"/>
+        </w:rPr>
+      </w:pPr>
+      <w:r>
+        <w:rPr>
+          <w:rFonts w:ascii="Times New Roman" w:hAnsi="Times New Roman" w:cs="Times New Roman"/>
+          <w:sz w:val="24"/>
+          <w:szCs w:val="24"/>
+        </w:rPr>
+        <w:t>Ezen az oldalon egy sikeres módosítást futtatunk ezzel is vizsgálva, hogy a rendszer megfelelően működik.</w:t>
+      </w:r>
+    </w:p>
+    <w:p>
+      <w:pPr>
+        <w:rPr>
+          <w:rFonts w:ascii="Times New Roman" w:hAnsi="Times New Roman" w:cs="Times New Roman"/>
+          <w:sz w:val="24"/>
+          <w:szCs w:val="24"/>
+        </w:rPr>
+      </w:pPr>
+    </w:p>
+    <w:p>
+      <w:pPr>
+        <w:rPr>
+          <w:rFonts w:ascii="Times New Roman" w:hAnsi="Times New Roman" w:cs="Times New Roman"/>
+          <w:sz w:val="24"/>
+          <w:szCs w:val="24"/>
+        </w:rPr>
+      </w:pPr>
+      <w:proofErr w:type="spellStart"/>
+      <w:r>
+        <w:rPr>
+          <w:rFonts w:ascii="Times New Roman" w:hAnsi="Times New Roman" w:cs="Times New Roman"/>
+          <w:sz w:val="24"/>
+          <w:szCs w:val="24"/>
+        </w:rPr>
+        <w:t>Admin</w:t>
+      </w:r>
+      <w:proofErr w:type="spellEnd"/>
+      <w:r>
+        <w:rPr>
+          <w:rFonts w:ascii="Times New Roman" w:hAnsi="Times New Roman" w:cs="Times New Roman"/>
+          <w:sz w:val="24"/>
+          <w:szCs w:val="24"/>
+        </w:rPr>
+        <w:t xml:space="preserve"> oldal teszt </w:t>
+      </w:r>
+    </w:p>
+    <w:p>
+      <w:pPr>
+        <w:rPr>
+          <w:rFonts w:ascii="Times New Roman" w:hAnsi="Times New Roman" w:cs="Times New Roman"/>
+          <w:sz w:val="24"/>
+          <w:szCs w:val="24"/>
+        </w:rPr>
+      </w:pPr>
+      <w:r>
+        <w:rPr>
+          <w:rFonts w:ascii="Times New Roman" w:hAnsi="Times New Roman" w:cs="Times New Roman"/>
+          <w:sz w:val="24"/>
+          <w:szCs w:val="24"/>
+        </w:rPr>
+        <w:t>Ezen az oldalon megkeressük bejelentkezés után az előbbiekben a feltöltés tesztben felöltött receptet és megnyitjuk új ablakban majd kis idő után töröljük a receptet és vizsgáljuk, hogy sikeres volt e.</w:t>
+      </w:r>
     </w:p>
     <w:sectPr>
       <w:pgSz w:w="11906" w:h="16838"/>

</xml_diff>